<commit_message>
Actualizacion relleno de factura
</commit_message>
<xml_diff>
--- a/cotiz.docx
+++ b/cotiz.docx
@@ -38,6 +38,16 @@
                 <w:szCs w:val="24"/>
               </w:rPr>
             </w:pPr>
+            <w:r>
+              <w:rPr>
+                <w:rFonts w:ascii="Cascadia Code" w:hAnsi="Cascadia Code" w:cs="Cascadia Code"/>
+                <w:b/>
+                <w:bCs/>
+                <w:sz w:val="24"/>
+                <w:szCs w:val="24"/>
+              </w:rPr>
+              <w:t>FECHA:{{FECHA_COT}}</w:t>
+            </w:r>
           </w:p>
         </w:tc>
         <w:tc>

</xml_diff>